<commit_message>
update documentation api + lancement maj produits manquants à chaque etape
</commit_message>
<xml_diff>
--- a/documentation/API.docx
+++ b/documentation/API.docx
@@ -15,8 +15,17 @@
           <w:b/>
           <w:bCs/>
         </w:rPr>
-        <w:t>Documentation API Tickarbone</w:t>
-      </w:r>
+        <w:t xml:space="preserve">Documentation API </w:t>
+      </w:r>
+      <w:proofErr w:type="spellStart"/>
+      <w:r>
+        <w:rPr>
+          <w:b/>
+          <w:bCs/>
+        </w:rPr>
+        <w:t>Tickarbone</w:t>
+      </w:r>
+      <w:proofErr w:type="spellEnd"/>
     </w:p>
     <w:p>
       <w:pPr>
@@ -86,10 +95,15 @@
         </w:numPr>
       </w:pPr>
       <w:r>
-        <w:t>"Content-Type": "application/json"</w:t>
-      </w:r>
-      <w:r>
-        <w:t xml:space="preserve"> =&gt; type d’</w:t>
+        <w:t>"Content-Type": "application/</w:t>
+      </w:r>
+      <w:proofErr w:type="spellStart"/>
+      <w:r>
+        <w:t>json</w:t>
+      </w:r>
+      <w:proofErr w:type="spellEnd"/>
+      <w:r>
+        <w:t>" =&gt; type d’</w:t>
       </w:r>
       <w:r>
         <w:t>élément</w:t>
@@ -110,11 +124,13 @@
         </w:numPr>
       </w:pPr>
       <w:r>
-        <w:t>"charset":"utf-8"</w:t>
-      </w:r>
-      <w:r>
-        <w:t xml:space="preserve"> =&gt; format des donnes json</w:t>
-      </w:r>
+        <w:t xml:space="preserve">"charset":"utf-8" =&gt; format des donnes </w:t>
+      </w:r>
+      <w:proofErr w:type="spellStart"/>
+      <w:r>
+        <w:t>json</w:t>
+      </w:r>
+      <w:proofErr w:type="spellEnd"/>
     </w:p>
     <w:p>
       <w:pPr>
@@ -125,10 +141,15 @@
         </w:numPr>
       </w:pPr>
       <w:r>
-        <w:t xml:space="preserve">"password": </w:t>
-      </w:r>
-      <w:r>
-        <w:t xml:space="preserve">chaine de </w:t>
+        <w:t>"</w:t>
+      </w:r>
+      <w:proofErr w:type="spellStart"/>
+      <w:r>
+        <w:t>password</w:t>
+      </w:r>
+      <w:proofErr w:type="spellEnd"/>
+      <w:r>
+        <w:t xml:space="preserve">": chaine de </w:t>
       </w:r>
       <w:r>
         <w:t>caractères</w:t>
@@ -140,8 +161,13 @@
         <w:t>représente</w:t>
       </w:r>
       <w:r>
-        <w:t xml:space="preserve"> le mot de passe fourni par Tickarbone</w:t>
-      </w:r>
+        <w:t xml:space="preserve"> le mot de passe fourni par </w:t>
+      </w:r>
+      <w:proofErr w:type="spellStart"/>
+      <w:r>
+        <w:t>Tickarbone</w:t>
+      </w:r>
+      <w:proofErr w:type="spellEnd"/>
     </w:p>
     <w:p>
       <w:pPr>
@@ -152,11 +178,21 @@
         </w:numPr>
       </w:pPr>
       <w:r>
-        <w:t>"id_magasin"</w:t>
-      </w:r>
-      <w:r>
-        <w:t>: integer</w:t>
-      </w:r>
+        <w:t>"</w:t>
+      </w:r>
+      <w:proofErr w:type="spellStart"/>
+      <w:r>
+        <w:t>id_magasin</w:t>
+      </w:r>
+      <w:proofErr w:type="spellEnd"/>
+      <w:r>
+        <w:t xml:space="preserve">": </w:t>
+      </w:r>
+      <w:proofErr w:type="spellStart"/>
+      <w:r>
+        <w:t>integer</w:t>
+      </w:r>
+      <w:proofErr w:type="spellEnd"/>
       <w:r>
         <w:t xml:space="preserve"> =&gt; </w:t>
       </w:r>
@@ -164,8 +200,13 @@
         <w:t>représente</w:t>
       </w:r>
       <w:r>
-        <w:t xml:space="preserve"> l’ID fourni par Tickarbone</w:t>
-      </w:r>
+        <w:t xml:space="preserve"> l’ID fourni par </w:t>
+      </w:r>
+      <w:proofErr w:type="spellStart"/>
+      <w:r>
+        <w:t>Tickarbone</w:t>
+      </w:r>
+      <w:proofErr w:type="spellEnd"/>
     </w:p>
     <w:p/>
     <w:p>
@@ -180,11 +221,19 @@
         </w:rPr>
         <w:t xml:space="preserve">Fichier </w:t>
       </w:r>
+      <w:proofErr w:type="spellStart"/>
       <w:r>
         <w:rPr>
           <w:u w:val="single"/>
         </w:rPr>
-        <w:t>Json :</w:t>
+        <w:t>Json</w:t>
+      </w:r>
+      <w:proofErr w:type="spellEnd"/>
+      <w:r>
+        <w:rPr>
+          <w:u w:val="single"/>
+        </w:rPr>
+        <w:t> :</w:t>
       </w:r>
     </w:p>
     <w:p>
@@ -198,155 +247,75 @@
         <w:t xml:space="preserve"> data et contenant une liste de dictionnaire avec chaque sous </w:t>
       </w:r>
       <w:r>
-        <w:t>dictionnaire un produit. Chaque produit doit être sous le format {</w:t>
-      </w:r>
-      <w:r>
-        <w:t>"</w:t>
-      </w:r>
+        <w:t>dictionnaire un produit. Chaque produit doit être sous le format {"</w:t>
+      </w:r>
+      <w:proofErr w:type="spellStart"/>
       <w:r>
         <w:t>id_article</w:t>
       </w:r>
-      <w:r>
-        <w:t>"</w:t>
-      </w:r>
-      <w:r>
-        <w:t> :int, </w:t>
-      </w:r>
-      <w:r>
-        <w:t>"</w:t>
-      </w:r>
+      <w:proofErr w:type="spellEnd"/>
+      <w:r>
+        <w:t>" :</w:t>
+      </w:r>
+      <w:proofErr w:type="spellStart"/>
+      <w:r>
+        <w:t>int</w:t>
+      </w:r>
+      <w:proofErr w:type="spellEnd"/>
+      <w:r>
+        <w:t>, "</w:t>
+      </w:r>
+      <w:proofErr w:type="spellStart"/>
       <w:r>
         <w:t>name</w:t>
       </w:r>
-      <w:r>
-        <w:t>"</w:t>
-      </w:r>
-      <w:r>
-        <w:t> :string}</w:t>
-      </w:r>
-    </w:p>
-    <w:p>
-      <w:pPr>
-        <w:rPr>
-          <w:color w:val="4472C4" w:themeColor="accent1"/>
-        </w:rPr>
-      </w:pPr>
-      <w:r>
-        <w:rPr>
-          <w:color w:val="4472C4" w:themeColor="accent1"/>
-        </w:rPr>
-        <w:t>{</w:t>
-      </w:r>
-      <w:r>
-        <w:rPr>
-          <w:color w:val="4472C4" w:themeColor="accent1"/>
-        </w:rPr>
-        <w:t>"</w:t>
-      </w:r>
-      <w:r>
-        <w:rPr>
-          <w:color w:val="4472C4" w:themeColor="accent1"/>
-        </w:rPr>
-        <w:t>data</w:t>
-      </w:r>
-      <w:r>
-        <w:rPr>
-          <w:color w:val="4472C4" w:themeColor="accent1"/>
-        </w:rPr>
-        <w:t>"</w:t>
-      </w:r>
-      <w:r>
-        <w:rPr>
-          <w:color w:val="4472C4" w:themeColor="accent1"/>
-        </w:rPr>
-        <w:t> :</w:t>
-      </w:r>
-    </w:p>
-    <w:p>
-      <w:pPr>
-        <w:rPr>
-          <w:color w:val="4472C4" w:themeColor="accent1"/>
-        </w:rPr>
-      </w:pPr>
-      <w:r>
-        <w:rPr>
-          <w:color w:val="4472C4" w:themeColor="accent1"/>
-        </w:rPr>
-        <w:t>[</w:t>
-      </w:r>
-      <w:r>
-        <w:rPr>
-          <w:color w:val="4472C4" w:themeColor="accent1"/>
-        </w:rPr>
-        <w:t>{"id_article":</w:t>
-      </w:r>
-      <w:r>
-        <w:rPr>
-          <w:color w:val="4472C4" w:themeColor="accent1"/>
-        </w:rPr>
-        <w:t>int</w:t>
-      </w:r>
-      <w:r>
-        <w:rPr>
-          <w:color w:val="4472C4" w:themeColor="accent1"/>
-        </w:rPr>
-        <w:t>,"name":</w:t>
-      </w:r>
-      <w:r>
-        <w:rPr>
-          <w:color w:val="4472C4" w:themeColor="accent1"/>
-        </w:rPr>
-        <w:t>string</w:t>
-      </w:r>
-      <w:r>
-        <w:rPr>
-          <w:color w:val="4472C4" w:themeColor="accent1"/>
-        </w:rPr>
-        <w:t>},{"id_article":</w:t>
-      </w:r>
-      <w:r>
-        <w:rPr>
-          <w:color w:val="4472C4" w:themeColor="accent1"/>
-        </w:rPr>
-        <w:t>int</w:t>
-      </w:r>
-      <w:r>
-        <w:rPr>
-          <w:color w:val="4472C4" w:themeColor="accent1"/>
-        </w:rPr>
-        <w:t>,"name":</w:t>
-      </w:r>
-      <w:r>
-        <w:rPr>
-          <w:color w:val="4472C4" w:themeColor="accent1"/>
-        </w:rPr>
-        <w:t>string</w:t>
-      </w:r>
+      <w:proofErr w:type="spellEnd"/>
+      <w:r>
+        <w:t>" :string}</w:t>
+      </w:r>
+    </w:p>
+    <w:p>
+      <w:pPr>
+        <w:rPr>
+          <w:color w:val="4472C4" w:themeColor="accent1"/>
+          <w:lang w:val="en-GB"/>
+        </w:rPr>
+      </w:pPr>
+      <w:r>
+        <w:rPr>
+          <w:color w:val="4472C4" w:themeColor="accent1"/>
+          <w:lang w:val="en-GB"/>
+        </w:rPr>
+        <w:t>{"data" :</w:t>
+      </w:r>
+    </w:p>
+    <w:p>
+      <w:pPr>
+        <w:rPr>
+          <w:color w:val="4472C4" w:themeColor="accent1"/>
+          <w:lang w:val="en-GB"/>
+        </w:rPr>
+      </w:pPr>
+      <w:r>
+        <w:rPr>
+          <w:color w:val="4472C4" w:themeColor="accent1"/>
+          <w:lang w:val="en-GB"/>
+        </w:rPr>
+        <w:t>[{"id_article":int,"name":string},{"id_article":int,"name":string}]</w:t>
+      </w:r>
+    </w:p>
+    <w:p>
+      <w:pPr>
+        <w:rPr>
+          <w:color w:val="4472C4" w:themeColor="accent1"/>
+        </w:rPr>
+      </w:pPr>
       <w:r>
         <w:rPr>
           <w:color w:val="4472C4" w:themeColor="accent1"/>
         </w:rPr>
         <w:t>}</w:t>
       </w:r>
-      <w:r>
-        <w:rPr>
-          <w:color w:val="4472C4" w:themeColor="accent1"/>
-        </w:rPr>
-        <w:t>]</w:t>
-      </w:r>
-    </w:p>
-    <w:p>
-      <w:pPr>
-        <w:rPr>
-          <w:color w:val="4472C4" w:themeColor="accent1"/>
-        </w:rPr>
-      </w:pPr>
-      <w:r>
-        <w:rPr>
-          <w:color w:val="4472C4" w:themeColor="accent1"/>
-        </w:rPr>
-        <w:t>}</w:t>
-      </w:r>
     </w:p>
     <w:p/>
     <w:p>
@@ -357,8 +326,13 @@
         <w:t xml:space="preserve"> de</w:t>
       </w:r>
       <w:r>
-        <w:t xml:space="preserve"> fichier json</w:t>
-      </w:r>
+        <w:t xml:space="preserve"> fichier </w:t>
+      </w:r>
+      <w:proofErr w:type="spellStart"/>
+      <w:r>
+        <w:t>json</w:t>
+      </w:r>
+      <w:proofErr w:type="spellEnd"/>
       <w:r>
         <w:t xml:space="preserve"> envoyé à l’API</w:t>
       </w:r>
@@ -473,7 +447,29 @@
           <w:szCs w:val="21"/>
           <w:lang w:eastAsia="fr-FR"/>
         </w:rPr>
-        <w:t>"Sardine filets (8) env 300g"</w:t>
+        <w:t xml:space="preserve">"Sardine filets (8) </w:t>
+      </w:r>
+      <w:proofErr w:type="spellStart"/>
+      <w:r>
+        <w:rPr>
+          <w:rFonts w:ascii="Consolas" w:eastAsia="Times New Roman" w:hAnsi="Consolas" w:cs="Times New Roman"/>
+          <w:color w:val="CE9178"/>
+          <w:sz w:val="21"/>
+          <w:szCs w:val="21"/>
+          <w:lang w:eastAsia="fr-FR"/>
+        </w:rPr>
+        <w:t>env</w:t>
+      </w:r>
+      <w:proofErr w:type="spellEnd"/>
+      <w:r>
+        <w:rPr>
+          <w:rFonts w:ascii="Consolas" w:eastAsia="Times New Roman" w:hAnsi="Consolas" w:cs="Times New Roman"/>
+          <w:color w:val="CE9178"/>
+          <w:sz w:val="21"/>
+          <w:szCs w:val="21"/>
+          <w:lang w:eastAsia="fr-FR"/>
+        </w:rPr>
+        <w:t xml:space="preserve"> 300g"</w:t>
       </w:r>
       <w:r>
         <w:rPr>
@@ -635,6 +631,7 @@
         </w:rPr>
         <w:t xml:space="preserve">"Absolu de </w:t>
       </w:r>
+      <w:proofErr w:type="spellStart"/>
       <w:r>
         <w:rPr>
           <w:rFonts w:ascii="Consolas" w:eastAsia="Times New Roman" w:hAnsi="Consolas" w:cs="Times New Roman"/>
@@ -645,6 +642,7 @@
         </w:rPr>
         <w:t>karit</w:t>
       </w:r>
+      <w:proofErr w:type="spellEnd"/>
       <w:r>
         <w:rPr>
           <w:rFonts w:ascii="Consolas" w:eastAsia="Times New Roman" w:hAnsi="Consolas" w:cs="Times New Roman"/>
@@ -823,8 +821,20 @@
           <w:szCs w:val="21"/>
           <w:lang w:eastAsia="fr-FR"/>
         </w:rPr>
-        <w:t>rouge à levre</w:t>
-      </w:r>
+        <w:t xml:space="preserve">rouge à </w:t>
+      </w:r>
+      <w:proofErr w:type="spellStart"/>
+      <w:r>
+        <w:rPr>
+          <w:rFonts w:ascii="Consolas" w:eastAsia="Times New Roman" w:hAnsi="Consolas" w:cs="Times New Roman"/>
+          <w:color w:val="CE9178"/>
+          <w:sz w:val="21"/>
+          <w:szCs w:val="21"/>
+          <w:lang w:eastAsia="fr-FR"/>
+        </w:rPr>
+        <w:t>levre</w:t>
+      </w:r>
+      <w:proofErr w:type="spellEnd"/>
       <w:r>
         <w:rPr>
           <w:rFonts w:ascii="Consolas" w:eastAsia="Times New Roman" w:hAnsi="Consolas" w:cs="Times New Roman"/>
@@ -885,40 +895,71 @@
         <w:rPr>
           <w:color w:val="4472C4" w:themeColor="accent1"/>
         </w:rPr>
-        <w:t>import requests</w:t>
-      </w:r>
-    </w:p>
-    <w:p>
-      <w:pPr>
-        <w:rPr>
-          <w:color w:val="4472C4" w:themeColor="accent1"/>
-        </w:rPr>
-      </w:pPr>
-      <w:r>
-        <w:rPr>
-          <w:color w:val="4472C4" w:themeColor="accent1"/>
-        </w:rPr>
-        <w:t>import json</w:t>
-      </w:r>
+        <w:t xml:space="preserve">import </w:t>
+      </w:r>
+      <w:proofErr w:type="spellStart"/>
+      <w:r>
+        <w:rPr>
+          <w:color w:val="4472C4" w:themeColor="accent1"/>
+        </w:rPr>
+        <w:t>requests</w:t>
+      </w:r>
+      <w:proofErr w:type="spellEnd"/>
+    </w:p>
+    <w:p>
+      <w:pPr>
+        <w:rPr>
+          <w:color w:val="4472C4" w:themeColor="accent1"/>
+        </w:rPr>
+      </w:pPr>
+      <w:r>
+        <w:rPr>
+          <w:color w:val="4472C4" w:themeColor="accent1"/>
+        </w:rPr>
+        <w:t xml:space="preserve">import </w:t>
+      </w:r>
+      <w:proofErr w:type="spellStart"/>
+      <w:r>
+        <w:rPr>
+          <w:color w:val="4472C4" w:themeColor="accent1"/>
+        </w:rPr>
+        <w:t>json</w:t>
+      </w:r>
+      <w:proofErr w:type="spellEnd"/>
     </w:p>
     <w:p/>
     <w:p>
-      <w:r>
+      <w:pPr>
+        <w:rPr>
+          <w:lang w:val="en-GB"/>
+        </w:rPr>
+      </w:pPr>
+      <w:r>
+        <w:rPr>
+          <w:lang w:val="en-GB"/>
+        </w:rPr>
         <w:t xml:space="preserve"># </w:t>
       </w:r>
-      <w:r>
+      <w:proofErr w:type="spellStart"/>
+      <w:r>
+        <w:rPr>
+          <w:lang w:val="en-GB"/>
+        </w:rPr>
         <w:t>Exécutable</w:t>
       </w:r>
-    </w:p>
-    <w:p>
-      <w:pPr>
-        <w:rPr>
-          <w:color w:val="4472C4" w:themeColor="accent1"/>
-        </w:rPr>
-      </w:pPr>
-      <w:r>
-        <w:rPr>
-          <w:color w:val="4472C4" w:themeColor="accent1"/>
+      <w:proofErr w:type="spellEnd"/>
+    </w:p>
+    <w:p>
+      <w:pPr>
+        <w:rPr>
+          <w:color w:val="4472C4" w:themeColor="accent1"/>
+          <w:lang w:val="en-GB"/>
+        </w:rPr>
+      </w:pPr>
+      <w:r>
+        <w:rPr>
+          <w:color w:val="4472C4" w:themeColor="accent1"/>
+          <w:lang w:val="en-GB"/>
         </w:rPr>
         <w:t>if __name__=="__main__":</w:t>
       </w:r>
@@ -927,229 +968,513 @@
       <w:pPr>
         <w:rPr>
           <w:color w:val="4472C4" w:themeColor="accent1"/>
-        </w:rPr>
-      </w:pPr>
-      <w:r>
-        <w:rPr>
-          <w:color w:val="4472C4" w:themeColor="accent1"/>
-        </w:rPr>
-        <w:t xml:space="preserve">    headers = {"Content-Type": "application/json", "charset":"utf-8","password": </w:t>
-      </w:r>
-      <w:r>
-        <w:rPr>
-          <w:color w:val="4472C4" w:themeColor="accent1"/>
-        </w:rPr>
+          <w:lang w:val="en-GB"/>
+        </w:rPr>
+      </w:pPr>
+      <w:r>
+        <w:rPr>
+          <w:color w:val="4472C4" w:themeColor="accent1"/>
+          <w:lang w:val="en-GB"/>
+        </w:rPr>
+        <w:t xml:space="preserve">    headers = {"Content-Type": "application/</w:t>
+      </w:r>
+      <w:proofErr w:type="spellStart"/>
+      <w:r>
+        <w:rPr>
+          <w:color w:val="4472C4" w:themeColor="accent1"/>
+          <w:lang w:val="en-GB"/>
+        </w:rPr>
+        <w:t>json</w:t>
+      </w:r>
+      <w:proofErr w:type="spellEnd"/>
+      <w:r>
+        <w:rPr>
+          <w:color w:val="4472C4" w:themeColor="accent1"/>
+          <w:lang w:val="en-GB"/>
+        </w:rPr>
+        <w:t xml:space="preserve">", "charset":"utf-8","password": </w:t>
+      </w:r>
+      <w:r>
+        <w:rPr>
+          <w:color w:val="4472C4" w:themeColor="accent1"/>
+          <w:lang w:val="en-GB"/>
+        </w:rPr>
+        <w:t>"string"</w:t>
+      </w:r>
+      <w:r>
+        <w:rPr>
+          <w:color w:val="4472C4" w:themeColor="accent1"/>
+          <w:lang w:val="en-GB"/>
+        </w:rPr>
+        <w:t>,"id_</w:t>
+      </w:r>
+      <w:proofErr w:type="spellStart"/>
+      <w:r>
+        <w:rPr>
+          <w:color w:val="4472C4" w:themeColor="accent1"/>
+          <w:lang w:val="en-GB"/>
+        </w:rPr>
+        <w:t>magasin</w:t>
+      </w:r>
+      <w:proofErr w:type="spellEnd"/>
+      <w:r>
+        <w:rPr>
+          <w:color w:val="4472C4" w:themeColor="accent1"/>
+          <w:lang w:val="en-GB"/>
+        </w:rPr>
+        <w:t>":</w:t>
+      </w:r>
+      <w:r>
+        <w:rPr>
+          <w:color w:val="4472C4" w:themeColor="accent1"/>
+          <w:lang w:val="en-GB"/>
+        </w:rPr>
+        <w:t>"int"</w:t>
+      </w:r>
+      <w:r>
+        <w:rPr>
+          <w:color w:val="4472C4" w:themeColor="accent1"/>
+          <w:lang w:val="en-GB"/>
+        </w:rPr>
+        <w:t xml:space="preserve"> }</w:t>
+      </w:r>
+    </w:p>
+    <w:p>
+      <w:pPr>
+        <w:rPr>
+          <w:color w:val="4472C4" w:themeColor="accent1"/>
+        </w:rPr>
+      </w:pPr>
+      <w:r>
+        <w:rPr>
+          <w:color w:val="4472C4" w:themeColor="accent1"/>
+          <w:lang w:val="en-GB"/>
+        </w:rPr>
+        <w:t xml:space="preserve">    </w:t>
+      </w:r>
+      <w:r>
+        <w:rPr>
+          <w:color w:val="4472C4" w:themeColor="accent1"/>
+        </w:rPr>
+        <w:t>file = "</w:t>
+      </w:r>
+      <w:r>
+        <w:rPr>
+          <w:color w:val="4472C4" w:themeColor="accent1"/>
+        </w:rPr>
+        <w:t>.</w:t>
+      </w:r>
+      <w:r>
+        <w:rPr>
+          <w:color w:val="4472C4" w:themeColor="accent1"/>
+        </w:rPr>
+        <w:t>/</w:t>
+      </w:r>
+      <w:proofErr w:type="spellStart"/>
+      <w:r>
+        <w:rPr>
+          <w:color w:val="4472C4" w:themeColor="accent1"/>
+        </w:rPr>
+        <w:t>database</w:t>
+      </w:r>
+      <w:proofErr w:type="spellEnd"/>
+      <w:r>
+        <w:rPr>
+          <w:color w:val="4472C4" w:themeColor="accent1"/>
+        </w:rPr>
+        <w:t>/</w:t>
+      </w:r>
+      <w:proofErr w:type="spellStart"/>
+      <w:r>
+        <w:rPr>
+          <w:color w:val="4472C4" w:themeColor="accent1"/>
+        </w:rPr>
+        <w:t>test.json</w:t>
+      </w:r>
+      <w:proofErr w:type="spellEnd"/>
+      <w:r>
+        <w:rPr>
+          <w:color w:val="4472C4" w:themeColor="accent1"/>
+        </w:rPr>
+        <w:t>”</w:t>
+      </w:r>
+      <w:r>
+        <w:rPr>
+          <w:color w:val="4472C4" w:themeColor="accent1"/>
+        </w:rPr>
+        <w:t xml:space="preserve"> # empla</w:t>
+      </w:r>
+      <w:r>
+        <w:rPr>
+          <w:color w:val="4472C4" w:themeColor="accent1"/>
+        </w:rPr>
+        <w:t xml:space="preserve">cement du fichier </w:t>
+      </w:r>
+      <w:proofErr w:type="spellStart"/>
+      <w:r>
+        <w:rPr>
+          <w:color w:val="4472C4" w:themeColor="accent1"/>
+        </w:rPr>
+        <w:t>json</w:t>
+      </w:r>
+      <w:proofErr w:type="spellEnd"/>
+      <w:r>
+        <w:rPr>
+          <w:color w:val="4472C4" w:themeColor="accent1"/>
+        </w:rPr>
+        <w:t xml:space="preserve"> à envoyer</w:t>
+      </w:r>
+    </w:p>
+    <w:p>
+      <w:pPr>
+        <w:rPr>
+          <w:color w:val="4472C4" w:themeColor="accent1"/>
+          <w:lang w:val="en-GB"/>
+        </w:rPr>
+      </w:pPr>
+      <w:r>
+        <w:rPr>
+          <w:color w:val="4472C4" w:themeColor="accent1"/>
+        </w:rPr>
+        <w:t xml:space="preserve">    </w:t>
+      </w:r>
+      <w:r>
+        <w:rPr>
+          <w:color w:val="4472C4" w:themeColor="accent1"/>
+          <w:lang w:val="en-GB"/>
+        </w:rPr>
+        <w:t>test = open(file)</w:t>
+      </w:r>
+    </w:p>
+    <w:p>
+      <w:pPr>
+        <w:rPr>
+          <w:color w:val="4472C4" w:themeColor="accent1"/>
+          <w:lang w:val="en-GB"/>
+        </w:rPr>
+      </w:pPr>
+      <w:r>
+        <w:rPr>
+          <w:color w:val="4472C4" w:themeColor="accent1"/>
+          <w:lang w:val="en-GB"/>
+        </w:rPr>
+        <w:t xml:space="preserve">    </w:t>
+      </w:r>
+      <w:proofErr w:type="spellStart"/>
+      <w:r>
+        <w:rPr>
+          <w:color w:val="4472C4" w:themeColor="accent1"/>
+          <w:lang w:val="en-GB"/>
+        </w:rPr>
+        <w:t>aff</w:t>
+      </w:r>
+      <w:proofErr w:type="spellEnd"/>
+      <w:r>
+        <w:rPr>
+          <w:color w:val="4472C4" w:themeColor="accent1"/>
+          <w:lang w:val="en-GB"/>
+        </w:rPr>
+        <w:t xml:space="preserve"> = </w:t>
+      </w:r>
+      <w:proofErr w:type="spellStart"/>
+      <w:r>
+        <w:rPr>
+          <w:color w:val="4472C4" w:themeColor="accent1"/>
+          <w:lang w:val="en-GB"/>
+        </w:rPr>
+        <w:t>json.load</w:t>
+      </w:r>
+      <w:proofErr w:type="spellEnd"/>
+      <w:r>
+        <w:rPr>
+          <w:color w:val="4472C4" w:themeColor="accent1"/>
+          <w:lang w:val="en-GB"/>
+        </w:rPr>
+        <w:t>(test)</w:t>
+      </w:r>
+    </w:p>
+    <w:p>
+      <w:pPr>
+        <w:rPr>
+          <w:color w:val="4472C4" w:themeColor="accent1"/>
+          <w:lang w:val="en-GB"/>
+        </w:rPr>
+      </w:pPr>
+      <w:r>
+        <w:rPr>
+          <w:color w:val="4472C4" w:themeColor="accent1"/>
+          <w:lang w:val="en-GB"/>
+        </w:rPr>
+        <w:t xml:space="preserve">    res = </w:t>
+      </w:r>
+      <w:proofErr w:type="spellStart"/>
+      <w:r>
+        <w:rPr>
+          <w:color w:val="4472C4" w:themeColor="accent1"/>
+          <w:lang w:val="en-GB"/>
+        </w:rPr>
+        <w:t>requests.post</w:t>
+      </w:r>
+      <w:proofErr w:type="spellEnd"/>
+      <w:r>
+        <w:rPr>
+          <w:color w:val="4472C4" w:themeColor="accent1"/>
+          <w:lang w:val="en-GB"/>
+        </w:rPr>
+        <w:t>('</w:t>
+      </w:r>
+      <w:r>
+        <w:rPr>
+          <w:color w:val="4472C4" w:themeColor="accent1"/>
+          <w:lang w:val="en-GB"/>
+        </w:rPr>
+        <w:t>https://tickarbone.azurewebsites.net/</w:t>
+      </w:r>
+      <w:proofErr w:type="spellStart"/>
+      <w:r>
+        <w:rPr>
+          <w:color w:val="4472C4" w:themeColor="accent1"/>
+          <w:lang w:val="en-GB"/>
+        </w:rPr>
+        <w:t>envoi_json</w:t>
+      </w:r>
+      <w:proofErr w:type="spellEnd"/>
+      <w:r>
+        <w:rPr>
+          <w:color w:val="4472C4" w:themeColor="accent1"/>
+          <w:lang w:val="en-GB"/>
+        </w:rPr>
+        <w:t xml:space="preserve">', </w:t>
+      </w:r>
+      <w:proofErr w:type="spellStart"/>
+      <w:r>
+        <w:rPr>
+          <w:color w:val="4472C4" w:themeColor="accent1"/>
+          <w:lang w:val="en-GB"/>
+        </w:rPr>
+        <w:t>json</w:t>
+      </w:r>
+      <w:proofErr w:type="spellEnd"/>
+      <w:r>
+        <w:rPr>
+          <w:color w:val="4472C4" w:themeColor="accent1"/>
+          <w:lang w:val="en-GB"/>
+        </w:rPr>
+        <w:t>=</w:t>
+      </w:r>
+      <w:proofErr w:type="spellStart"/>
+      <w:r>
+        <w:rPr>
+          <w:color w:val="4472C4" w:themeColor="accent1"/>
+          <w:lang w:val="en-GB"/>
+        </w:rPr>
+        <w:t>aff,headers</w:t>
+      </w:r>
+      <w:proofErr w:type="spellEnd"/>
+      <w:r>
+        <w:rPr>
+          <w:color w:val="4472C4" w:themeColor="accent1"/>
+          <w:lang w:val="en-GB"/>
+        </w:rPr>
+        <w:t>=headers)</w:t>
+      </w:r>
+    </w:p>
+    <w:p>
+      <w:pPr>
+        <w:rPr>
+          <w:color w:val="4472C4" w:themeColor="accent1"/>
+        </w:rPr>
+      </w:pPr>
+      <w:r>
+        <w:rPr>
+          <w:color w:val="4472C4" w:themeColor="accent1"/>
+          <w:lang w:val="en-GB"/>
+        </w:rPr>
+        <w:t xml:space="preserve">    </w:t>
+      </w:r>
+      <w:r>
+        <w:rPr>
+          <w:color w:val="4472C4" w:themeColor="accent1"/>
+        </w:rPr>
+        <w:t xml:space="preserve">if </w:t>
+      </w:r>
+      <w:proofErr w:type="spellStart"/>
+      <w:r>
+        <w:rPr>
+          <w:color w:val="4472C4" w:themeColor="accent1"/>
+        </w:rPr>
+        <w:t>res.ok</w:t>
+      </w:r>
+      <w:proofErr w:type="spellEnd"/>
+      <w:r>
+        <w:rPr>
+          <w:color w:val="4472C4" w:themeColor="accent1"/>
+        </w:rPr>
+        <w:t>:</w:t>
+      </w:r>
+    </w:p>
+    <w:p>
+      <w:pPr>
+        <w:rPr>
+          <w:color w:val="4472C4" w:themeColor="accent1"/>
+        </w:rPr>
+      </w:pPr>
+      <w:r>
+        <w:rPr>
+          <w:color w:val="4472C4" w:themeColor="accent1"/>
+        </w:rPr>
+        <w:t xml:space="preserve">        </w:t>
+      </w:r>
+      <w:proofErr w:type="spellStart"/>
+      <w:r>
+        <w:rPr>
+          <w:color w:val="4472C4" w:themeColor="accent1"/>
+        </w:rPr>
+        <w:t>print</w:t>
+      </w:r>
+      <w:proofErr w:type="spellEnd"/>
+      <w:r>
+        <w:rPr>
+          <w:color w:val="4472C4" w:themeColor="accent1"/>
+        </w:rPr>
+        <w:t>(</w:t>
+      </w:r>
+      <w:proofErr w:type="spellStart"/>
+      <w:r>
+        <w:rPr>
+          <w:color w:val="4472C4" w:themeColor="accent1"/>
+        </w:rPr>
+        <w:t>res.json</w:t>
+      </w:r>
+      <w:proofErr w:type="spellEnd"/>
+      <w:r>
+        <w:rPr>
+          <w:color w:val="4472C4" w:themeColor="accent1"/>
+        </w:rPr>
+        <w:t>())</w:t>
+      </w:r>
+      <w:r>
+        <w:rPr>
+          <w:color w:val="4472C4" w:themeColor="accent1"/>
+        </w:rPr>
+        <w:t xml:space="preserve"> # </w:t>
+      </w:r>
+      <w:proofErr w:type="spellStart"/>
+      <w:r>
+        <w:rPr>
+          <w:color w:val="4472C4" w:themeColor="accent1"/>
+        </w:rPr>
+        <w:t>json</w:t>
+      </w:r>
+      <w:proofErr w:type="spellEnd"/>
+      <w:r>
+        <w:rPr>
+          <w:color w:val="4472C4" w:themeColor="accent1"/>
+        </w:rPr>
+        <w:t xml:space="preserve"> retourne par l’API</w:t>
+      </w:r>
+    </w:p>
+    <w:p>
+      <w:pPr>
+        <w:rPr>
+          <w:color w:val="4472C4" w:themeColor="accent1"/>
+        </w:rPr>
+      </w:pPr>
+    </w:p>
+    <w:p/>
+    <w:p>
+      <w:r>
+        <w:t xml:space="preserve"># </w:t>
+      </w:r>
+      <w:proofErr w:type="spellStart"/>
+      <w:r>
+        <w:t>json</w:t>
+      </w:r>
+      <w:proofErr w:type="spellEnd"/>
+      <w:r>
+        <w:t xml:space="preserve"> </w:t>
+      </w:r>
+      <w:proofErr w:type="spellStart"/>
+      <w:r>
+        <w:t>renvoye</w:t>
+      </w:r>
+      <w:proofErr w:type="spellEnd"/>
+    </w:p>
+    <w:p/>
+    <w:p>
+      <w:r>
+        <w:t>{</w:t>
+      </w:r>
+      <w:r>
         <w:t>"</w:t>
       </w:r>
       <w:r>
-        <w:rPr>
-          <w:color w:val="4472C4" w:themeColor="accent1"/>
-        </w:rPr>
-        <w:t>string</w:t>
-      </w:r>
-      <w:r>
-        <w:rPr>
-          <w:color w:val="4472C4" w:themeColor="accent1"/>
-        </w:rPr>
+        <w:t>data</w:t>
+      </w:r>
+      <w:r>
         <w:t>"</w:t>
       </w:r>
       <w:r>
-        <w:rPr>
-          <w:color w:val="4472C4" w:themeColor="accent1"/>
-        </w:rPr>
-        <w:t>,"id_magasin":</w:t>
-      </w:r>
-      <w:r>
-        <w:rPr>
-          <w:color w:val="4472C4" w:themeColor="accent1"/>
-        </w:rPr>
+        <w:t> :[el1,el2],statut : </w:t>
+      </w:r>
+      <w:r>
         <w:t>"</w:t>
       </w:r>
       <w:r>
-        <w:rPr>
-          <w:color w:val="4472C4" w:themeColor="accent1"/>
-        </w:rPr>
-        <w:t>int</w:t>
-      </w:r>
-      <w:r>
-        <w:rPr>
-          <w:color w:val="4472C4" w:themeColor="accent1"/>
-        </w:rPr>
+        <w:t>ok</w:t>
+      </w:r>
+      <w:r>
         <w:t>"</w:t>
       </w:r>
       <w:r>
-        <w:rPr>
-          <w:color w:val="4472C4" w:themeColor="accent1"/>
-        </w:rPr>
-        <w:t xml:space="preserve"> }</w:t>
-      </w:r>
-    </w:p>
-    <w:p>
-      <w:pPr>
-        <w:rPr>
-          <w:color w:val="4472C4" w:themeColor="accent1"/>
-        </w:rPr>
-      </w:pPr>
-      <w:r>
-        <w:rPr>
-          <w:color w:val="4472C4" w:themeColor="accent1"/>
-          <w:lang w:val="en-GB"/>
-        </w:rPr>
-        <w:t xml:space="preserve">    </w:t>
-      </w:r>
-      <w:r>
-        <w:rPr>
-          <w:color w:val="4472C4" w:themeColor="accent1"/>
-        </w:rPr>
-        <w:t>file = "</w:t>
-      </w:r>
-      <w:r>
-        <w:rPr>
-          <w:color w:val="4472C4" w:themeColor="accent1"/>
-        </w:rPr>
-        <w:t>.</w:t>
-      </w:r>
-      <w:r>
-        <w:rPr>
-          <w:color w:val="4472C4" w:themeColor="accent1"/>
-        </w:rPr>
-        <w:t>/</w:t>
-      </w:r>
-      <w:r>
-        <w:rPr>
-          <w:color w:val="4472C4" w:themeColor="accent1"/>
-        </w:rPr>
-        <w:t>database</w:t>
-      </w:r>
-      <w:r>
-        <w:rPr>
-          <w:color w:val="4472C4" w:themeColor="accent1"/>
-        </w:rPr>
-        <w:t>/</w:t>
-      </w:r>
-      <w:r>
-        <w:rPr>
-          <w:color w:val="4472C4" w:themeColor="accent1"/>
-        </w:rPr>
-        <w:t>test.json</w:t>
-      </w:r>
-      <w:r>
-        <w:rPr>
-          <w:color w:val="4472C4" w:themeColor="accent1"/>
-        </w:rPr>
-        <w:t>”</w:t>
-      </w:r>
-      <w:r>
-        <w:rPr>
-          <w:color w:val="4472C4" w:themeColor="accent1"/>
-        </w:rPr>
-        <w:t xml:space="preserve"> # empla</w:t>
-      </w:r>
-      <w:r>
-        <w:rPr>
-          <w:color w:val="4472C4" w:themeColor="accent1"/>
-        </w:rPr>
-        <w:t>cement du fichier json à envoyer</w:t>
-      </w:r>
-    </w:p>
-    <w:p>
-      <w:pPr>
-        <w:rPr>
-          <w:color w:val="4472C4" w:themeColor="accent1"/>
-          <w:lang w:val="en-GB"/>
-        </w:rPr>
-      </w:pPr>
-      <w:r>
-        <w:rPr>
-          <w:color w:val="4472C4" w:themeColor="accent1"/>
-        </w:rPr>
-        <w:t xml:space="preserve">    </w:t>
-      </w:r>
-      <w:r>
-        <w:rPr>
-          <w:color w:val="4472C4" w:themeColor="accent1"/>
-          <w:lang w:val="en-GB"/>
-        </w:rPr>
-        <w:t>test = open(file)</w:t>
-      </w:r>
-    </w:p>
-    <w:p>
-      <w:pPr>
-        <w:rPr>
-          <w:color w:val="4472C4" w:themeColor="accent1"/>
-        </w:rPr>
-      </w:pPr>
-      <w:r>
-        <w:rPr>
-          <w:color w:val="4472C4" w:themeColor="accent1"/>
-          <w:lang w:val="en-GB"/>
-        </w:rPr>
-        <w:t xml:space="preserve">    </w:t>
-      </w:r>
-      <w:r>
-        <w:rPr>
-          <w:color w:val="4472C4" w:themeColor="accent1"/>
-        </w:rPr>
-        <w:t>aff = json.load(test)</w:t>
-      </w:r>
-    </w:p>
-    <w:p>
-      <w:pPr>
-        <w:rPr>
-          <w:color w:val="4472C4" w:themeColor="accent1"/>
-        </w:rPr>
-      </w:pPr>
-      <w:r>
-        <w:rPr>
-          <w:color w:val="4472C4" w:themeColor="accent1"/>
-        </w:rPr>
-        <w:t xml:space="preserve">    res = requests.post('</w:t>
-      </w:r>
-      <w:r>
-        <w:rPr>
-          <w:color w:val="4472C4" w:themeColor="accent1"/>
-        </w:rPr>
-        <w:t>https://tickarbone.azurewebsites.net/</w:t>
-      </w:r>
-      <w:r>
-        <w:rPr>
-          <w:color w:val="4472C4" w:themeColor="accent1"/>
-        </w:rPr>
-        <w:t>envoi_json', json=aff,headers=headers)</w:t>
-      </w:r>
-    </w:p>
-    <w:p>
-      <w:pPr>
-        <w:rPr>
-          <w:color w:val="4472C4" w:themeColor="accent1"/>
-        </w:rPr>
-      </w:pPr>
-      <w:r>
-        <w:rPr>
-          <w:color w:val="4472C4" w:themeColor="accent1"/>
-        </w:rPr>
-        <w:t xml:space="preserve">    if res.ok:</w:t>
-      </w:r>
-    </w:p>
-    <w:p>
-      <w:pPr>
-        <w:rPr>
-          <w:color w:val="4472C4" w:themeColor="accent1"/>
-        </w:rPr>
-      </w:pPr>
-      <w:r>
-        <w:rPr>
-          <w:color w:val="4472C4" w:themeColor="accent1"/>
-        </w:rPr>
-        <w:t xml:space="preserve">        print(res.json())</w:t>
-      </w:r>
-      <w:r>
-        <w:rPr>
-          <w:color w:val="4472C4" w:themeColor="accent1"/>
-        </w:rPr>
-        <w:t xml:space="preserve"> # json retourne par l’API</w:t>
-      </w:r>
-    </w:p>
+        <w:t xml:space="preserve">} </w:t>
+      </w:r>
+      <w:r>
+        <w:t xml:space="preserve">si l’appelle </w:t>
+      </w:r>
+      <w:proofErr w:type="spellStart"/>
+      <w:r>
+        <w:t>a</w:t>
+      </w:r>
+      <w:proofErr w:type="spellEnd"/>
+      <w:r>
+        <w:t xml:space="preserve"> l’API a fonctionné</w:t>
+      </w:r>
+    </w:p>
+    <w:p>
+      <w:r>
+        <w:t>{"data" :[],statut : "</w:t>
+      </w:r>
+      <w:r>
+        <w:t>erreur</w:t>
+      </w:r>
+      <w:r>
+        <w:t xml:space="preserve">"} </w:t>
+      </w:r>
+      <w:r>
+        <w:t xml:space="preserve">si l’appelle </w:t>
+      </w:r>
+      <w:r>
+        <w:t>à</w:t>
+      </w:r>
+      <w:r>
+        <w:t xml:space="preserve"> l’API </w:t>
+      </w:r>
+      <w:r>
+        <w:t>n’</w:t>
+      </w:r>
+      <w:r>
+        <w:t xml:space="preserve">a </w:t>
+      </w:r>
+      <w:r>
+        <w:t xml:space="preserve">pas </w:t>
+      </w:r>
+      <w:r>
+        <w:t>fonctionné</w:t>
+      </w:r>
+    </w:p>
+    <w:p/>
+    <w:p/>
     <w:sectPr>
       <w:pgSz w:w="11906" w:h="16838"/>
       <w:pgMar w:top="1417" w:right="1417" w:bottom="1417" w:left="1417" w:header="708" w:footer="708" w:gutter="0"/>

</xml_diff>